<commit_message>
Updated schema sql add QuickDBD to references
</commit_message>
<xml_diff>
--- a/Project_2_Final Report_ETL_REV1.docx
+++ b/Project_2_Final Report_ETL_REV1.docx
@@ -133,7 +133,21 @@
         <w:rPr>
           <w:lang w:val="en-US"/>
         </w:rPr>
-        <w:t xml:space="preserve"> of Statistics) data and preparing it in a database model to be used by analysts. The data provided a specific challenge (.CSV)  with various ABS specific co</w:t>
+        <w:t xml:space="preserve"> of Statistics) data and preparing it in a database model to be used by analysts. The data provided a specific challenge (.</w:t>
+      </w:r>
+      <w:proofErr w:type="gramStart"/>
+      <w:r>
+        <w:rPr>
+          <w:lang w:val="en-US"/>
+        </w:rPr>
+        <w:t>CSV)  with</w:t>
+      </w:r>
+      <w:proofErr w:type="gramEnd"/>
+      <w:r>
+        <w:rPr>
+          <w:lang w:val="en-US"/>
+        </w:rPr>
+        <w:t xml:space="preserve"> various ABS specific co</w:t>
       </w:r>
       <w:r>
         <w:rPr>
@@ -151,7 +165,21 @@
         <w:rPr>
           <w:lang w:val="en-US"/>
         </w:rPr>
-        <w:t xml:space="preserve">From the initial data table investigation the schema design built a series of </w:t>
+        <w:t xml:space="preserve">From the initial data table </w:t>
+      </w:r>
+      <w:proofErr w:type="gramStart"/>
+      <w:r>
+        <w:rPr>
+          <w:lang w:val="en-US"/>
+        </w:rPr>
+        <w:t>investigation</w:t>
+      </w:r>
+      <w:proofErr w:type="gramEnd"/>
+      <w:r>
+        <w:rPr>
+          <w:lang w:val="en-US"/>
+        </w:rPr>
+        <w:t xml:space="preserve"> the schema design built a series of </w:t>
       </w:r>
       <w:r>
         <w:rPr>
@@ -201,11 +229,19 @@
         </w:rPr>
         <w:t xml:space="preserve">. </w:t>
       </w:r>
-      <w:r>
-        <w:rPr>
-          <w:lang w:val="en-US"/>
-        </w:rPr>
-        <w:t>The  transition form .CSV format to PANAD data</w:t>
+      <w:proofErr w:type="gramStart"/>
+      <w:r>
+        <w:rPr>
+          <w:lang w:val="en-US"/>
+        </w:rPr>
+        <w:t>The  transition</w:t>
+      </w:r>
+      <w:proofErr w:type="gramEnd"/>
+      <w:r>
+        <w:rPr>
+          <w:lang w:val="en-US"/>
+        </w:rPr>
+        <w:t xml:space="preserve"> form .CSV format to PANAD data</w:t>
       </w:r>
       <w:r>
         <w:rPr>
@@ -332,7 +368,21 @@
         <w:rPr>
           <w:lang w:val="en-US"/>
         </w:rPr>
-        <w:t xml:space="preserve">The award winning </w:t>
+        <w:t xml:space="preserve">The </w:t>
+      </w:r>
+      <w:proofErr w:type="gramStart"/>
+      <w:r>
+        <w:rPr>
+          <w:lang w:val="en-US"/>
+        </w:rPr>
+        <w:t>award winning</w:t>
+      </w:r>
+      <w:proofErr w:type="gramEnd"/>
+      <w:r>
+        <w:rPr>
+          <w:lang w:val="en-US"/>
+        </w:rPr>
+        <w:t xml:space="preserve"> </w:t>
       </w:r>
       <w:r>
         <w:rPr>
@@ -416,7 +466,21 @@
         <w:rPr>
           <w:lang w:val="en-US"/>
         </w:rPr>
-        <w:t xml:space="preserve">model with an </w:t>
+        <w:t xml:space="preserve">model with </w:t>
+      </w:r>
+      <w:proofErr w:type="gramStart"/>
+      <w:r>
+        <w:rPr>
+          <w:lang w:val="en-US"/>
+        </w:rPr>
+        <w:t>an</w:t>
+      </w:r>
+      <w:proofErr w:type="gramEnd"/>
+      <w:r>
+        <w:rPr>
+          <w:lang w:val="en-US"/>
+        </w:rPr>
+        <w:t xml:space="preserve"> </w:t>
       </w:r>
       <w:r>
         <w:rPr>
@@ -446,13 +510,27 @@
         <w:rPr>
           <w:lang w:val="en-US"/>
         </w:rPr>
-        <w:t xml:space="preserve">ion of </w:t>
-      </w:r>
-      <w:r>
-        <w:rPr>
-          <w:lang w:val="en-US"/>
-        </w:rPr>
-        <w:t xml:space="preserve"> the </w:t>
+        <w:t xml:space="preserve">ion </w:t>
+      </w:r>
+      <w:proofErr w:type="gramStart"/>
+      <w:r>
+        <w:rPr>
+          <w:lang w:val="en-US"/>
+        </w:rPr>
+        <w:t xml:space="preserve">of </w:t>
+      </w:r>
+      <w:r>
+        <w:rPr>
+          <w:lang w:val="en-US"/>
+        </w:rPr>
+        <w:t xml:space="preserve"> the</w:t>
+      </w:r>
+      <w:proofErr w:type="gramEnd"/>
+      <w:r>
+        <w:rPr>
+          <w:lang w:val="en-US"/>
+        </w:rPr>
+        <w:t xml:space="preserve"> </w:t>
       </w:r>
       <w:r>
         <w:rPr>
@@ -608,7 +686,15 @@
         <w:t xml:space="preserve">The </w:t>
       </w:r>
       <w:r>
-        <w:t>ABS files required was reviewed to understand the structure, elements and white space.</w:t>
+        <w:t xml:space="preserve">ABS files required was reviewed to understand the structure, </w:t>
+      </w:r>
+      <w:proofErr w:type="gramStart"/>
+      <w:r>
+        <w:t>elements</w:t>
+      </w:r>
+      <w:proofErr w:type="gramEnd"/>
+      <w:r>
+        <w:t xml:space="preserve"> and white space.</w:t>
       </w:r>
     </w:p>
     <w:p>
@@ -1073,7 +1159,21 @@
         <w:rPr>
           <w:lang w:eastAsia="en-GB"/>
         </w:rPr>
-        <w:t>ERD model was used to  design all the tables and their relationship.</w:t>
+        <w:t xml:space="preserve">ERD model was used </w:t>
+      </w:r>
+      <w:proofErr w:type="gramStart"/>
+      <w:r>
+        <w:rPr>
+          <w:lang w:eastAsia="en-GB"/>
+        </w:rPr>
+        <w:t>to  design</w:t>
+      </w:r>
+      <w:proofErr w:type="gramEnd"/>
+      <w:r>
+        <w:rPr>
+          <w:lang w:eastAsia="en-GB"/>
+        </w:rPr>
+        <w:t xml:space="preserve"> all the tables and their relationship.</w:t>
       </w:r>
     </w:p>
     <w:p>
@@ -1825,13 +1925,27 @@
         <w:rPr>
           <w:lang w:val="en-US"/>
         </w:rPr>
-        <w:t>net departures</w:t>
-      </w:r>
-      <w:r>
-        <w:rPr>
-          <w:lang w:val="en-US"/>
-        </w:rPr>
-        <w:t xml:space="preserve">  to allow analyst to be able to connect any data to the state.</w:t>
+        <w:t xml:space="preserve">net </w:t>
+      </w:r>
+      <w:proofErr w:type="gramStart"/>
+      <w:r>
+        <w:rPr>
+          <w:lang w:val="en-US"/>
+        </w:rPr>
+        <w:t>departures</w:t>
+      </w:r>
+      <w:r>
+        <w:rPr>
+          <w:lang w:val="en-US"/>
+        </w:rPr>
+        <w:t xml:space="preserve">  to</w:t>
+      </w:r>
+      <w:proofErr w:type="gramEnd"/>
+      <w:r>
+        <w:rPr>
+          <w:lang w:val="en-US"/>
+        </w:rPr>
+        <w:t xml:space="preserve"> allow analyst to be able to connect any data to the state.</w:t>
       </w:r>
     </w:p>
     <w:p>
@@ -1969,13 +2083,27 @@
         <w:rPr>
           <w:lang w:val="en-US"/>
         </w:rPr>
-        <w:t>net departures</w:t>
-      </w:r>
-      <w:r>
-        <w:rPr>
-          <w:lang w:val="en-US"/>
-        </w:rPr>
-        <w:t xml:space="preserve">  to allow analyst to be able to connect any data to the state.</w:t>
+        <w:t xml:space="preserve">net </w:t>
+      </w:r>
+      <w:proofErr w:type="gramStart"/>
+      <w:r>
+        <w:rPr>
+          <w:lang w:val="en-US"/>
+        </w:rPr>
+        <w:t>departures</w:t>
+      </w:r>
+      <w:r>
+        <w:rPr>
+          <w:lang w:val="en-US"/>
+        </w:rPr>
+        <w:t xml:space="preserve">  to</w:t>
+      </w:r>
+      <w:proofErr w:type="gramEnd"/>
+      <w:r>
+        <w:rPr>
+          <w:lang w:val="en-US"/>
+        </w:rPr>
+        <w:t xml:space="preserve"> allow analyst to be able to connect any data to the state.</w:t>
       </w:r>
     </w:p>
     <w:p>
@@ -2114,13 +2242,27 @@
         <w:rPr>
           <w:lang w:val="en-US"/>
         </w:rPr>
-        <w:t>average earnings</w:t>
-      </w:r>
-      <w:r>
-        <w:rPr>
-          <w:lang w:val="en-US"/>
-        </w:rPr>
-        <w:t xml:space="preserve">  to allow analyst to be able to connect any data to the state.</w:t>
+        <w:t xml:space="preserve">average </w:t>
+      </w:r>
+      <w:proofErr w:type="gramStart"/>
+      <w:r>
+        <w:rPr>
+          <w:lang w:val="en-US"/>
+        </w:rPr>
+        <w:t>earnings</w:t>
+      </w:r>
+      <w:r>
+        <w:rPr>
+          <w:lang w:val="en-US"/>
+        </w:rPr>
+        <w:t xml:space="preserve">  to</w:t>
+      </w:r>
+      <w:proofErr w:type="gramEnd"/>
+      <w:r>
+        <w:rPr>
+          <w:lang w:val="en-US"/>
+        </w:rPr>
+        <w:t xml:space="preserve"> allow analyst to be able to connect any data to the state.</w:t>
       </w:r>
     </w:p>
     <w:p>
@@ -2279,7 +2421,21 @@
         <w:rPr>
           <w:lang w:val="en-US"/>
         </w:rPr>
-        <w:t>.csv files are read into PYTHON and checked if all the data imported corrected. Various columns are dropped and empty lines removed</w:t>
+        <w:t xml:space="preserve">.csv files are read into PYTHON and checked if all the data imported corrected. Various columns are </w:t>
+      </w:r>
+      <w:proofErr w:type="gramStart"/>
+      <w:r>
+        <w:rPr>
+          <w:lang w:val="en-US"/>
+        </w:rPr>
+        <w:t>dropped</w:t>
+      </w:r>
+      <w:proofErr w:type="gramEnd"/>
+      <w:r>
+        <w:rPr>
+          <w:lang w:val="en-US"/>
+        </w:rPr>
+        <w:t xml:space="preserve"> and empty lines removed</w:t>
       </w:r>
     </w:p>
     <w:p>
@@ -3344,6 +3500,7 @@
     <w:r>
       <w:rPr>
         <w:rFonts w:ascii="Times" w:hAnsi="Times" w:cs="Times"/>
+        <w:color w:val="FFFFFF" w:themeColor="background1"/>
         <w:sz w:val="16"/>
         <w:szCs w:val="16"/>
       </w:rPr>
@@ -3352,6 +3509,7 @@
     <w:r>
       <w:rPr>
         <w:rFonts w:ascii="Times" w:hAnsi="Times" w:cs="Times"/>
+        <w:color w:val="FFFFFF" w:themeColor="background1"/>
         <w:sz w:val="16"/>
         <w:szCs w:val="16"/>
       </w:rPr>
@@ -3360,6 +3518,7 @@
     <w:r>
       <w:rPr>
         <w:rFonts w:ascii="Times" w:hAnsi="Times" w:cs="Times"/>
+        <w:color w:val="FFFFFF" w:themeColor="background1"/>
         <w:sz w:val="16"/>
         <w:szCs w:val="16"/>
         <w:lang w:val="en-US"/>

</xml_diff>